<commit_message>
Completed middleware code and section.
</commit_message>
<xml_diff>
--- a/ASP.NET Core 10 The Ultimate Guide/Assignments.docx
+++ b/ASP.NET Core 10 The Ultimate Guide/Assignments.docx
@@ -2121,6 +2121,653 @@
         <w:t>Popular examples of web servers include Apache, Nginx, and IIS.</w:t>
       </w:r>
     </w:p>
+    <w:p/>
+    <w:p>
+      <w:pPr>
+        <w:rPr>
+          <w:b/>
+          <w:bCs/>
+        </w:rPr>
+      </w:pPr>
+      <w:r>
+        <w:rPr>
+          <w:b/>
+          <w:bCs/>
+        </w:rPr>
+        <w:t>What is middleware?</w:t>
+      </w:r>
+    </w:p>
+    <w:p>
+      <w:r>
+        <w:t>It is the code that is injected into the application pipeline to handle requests and responses. They are just like chained to each other and form as a pipeline. The incoming requests are passed through this pipeline where all middleware is configured, and middleware can perform some action on the request before passing it to the next middleware. Same as for the responses, they are also passing through the middleware but in reverse order.</w:t>
+      </w:r>
+    </w:p>
+    <w:p>
+      <w:r>
+        <w:t>The main responsibilities of a middleware:</w:t>
+      </w:r>
+    </w:p>
+    <w:p>
+      <w:pPr>
+        <w:numPr>
+          <w:ilvl w:val="0"/>
+          <w:numId w:val="12"/>
+        </w:numPr>
+      </w:pPr>
+      <w:r>
+        <w:t>Generate an HTTP response for an incoming HTTP request</w:t>
+      </w:r>
+    </w:p>
+    <w:p>
+      <w:pPr>
+        <w:numPr>
+          <w:ilvl w:val="0"/>
+          <w:numId w:val="12"/>
+        </w:numPr>
+      </w:pPr>
+      <w:r>
+        <w:t>Intercept and make changes to an incoming HTTP request and pass it on to the next piece of middleware.</w:t>
+      </w:r>
+    </w:p>
+    <w:p>
+      <w:pPr>
+        <w:numPr>
+          <w:ilvl w:val="0"/>
+          <w:numId w:val="12"/>
+        </w:numPr>
+      </w:pPr>
+      <w:r>
+        <w:t>Intercept and make changes to an outgoing HTTP response, and pass it on to the next piece of middleware.</w:t>
+      </w:r>
+    </w:p>
+    <w:p/>
+    <w:p>
+      <w:r>
+        <w:drawing>
+          <wp:inline distT="0" distB="0" distL="0" distR="0" wp14:anchorId="18397450" wp14:editId="533D12F7">
+            <wp:extent cx="5731510" cy="2646045"/>
+            <wp:effectExtent l="0" t="0" r="2540" b="1905"/>
+            <wp:docPr id="2109616250" name="Picture 4"/>
+            <wp:cNvGraphicFramePr>
+              <a:graphicFrameLocks xmlns:a="http://schemas.openxmlformats.org/drawingml/2006/main" noChangeAspect="1"/>
+            </wp:cNvGraphicFramePr>
+            <a:graphic xmlns:a="http://schemas.openxmlformats.org/drawingml/2006/main">
+              <a:graphicData uri="http://schemas.openxmlformats.org/drawingml/2006/picture">
+                <pic:pic xmlns:pic="http://schemas.openxmlformats.org/drawingml/2006/picture">
+                  <pic:nvPicPr>
+                    <pic:cNvPr id="0" name="Picture 11"/>
+                    <pic:cNvPicPr>
+                      <a:picLocks noChangeAspect="1" noChangeArrowheads="1"/>
+                    </pic:cNvPicPr>
+                  </pic:nvPicPr>
+                  <pic:blipFill>
+                    <a:blip r:embed="rId5" cstate="print">
+                      <a:extLst>
+                        <a:ext uri="{28A0092B-C50C-407E-A947-70E740481C1C}">
+                          <a14:useLocalDpi xmlns:a14="http://schemas.microsoft.com/office/drawing/2010/main" val="0"/>
+                        </a:ext>
+                      </a:extLst>
+                    </a:blip>
+                    <a:srcRect/>
+                    <a:stretch>
+                      <a:fillRect/>
+                    </a:stretch>
+                  </pic:blipFill>
+                  <pic:spPr bwMode="auto">
+                    <a:xfrm>
+                      <a:off x="0" y="0"/>
+                      <a:ext cx="5731510" cy="2646045"/>
+                    </a:xfrm>
+                    <a:prstGeom prst="rect">
+                      <a:avLst/>
+                    </a:prstGeom>
+                    <a:noFill/>
+                    <a:ln>
+                      <a:noFill/>
+                    </a:ln>
+                  </pic:spPr>
+                </pic:pic>
+              </a:graphicData>
+            </a:graphic>
+          </wp:inline>
+        </w:drawing>
+      </w:r>
+    </w:p>
+    <w:p>
+      <w:pPr>
+        <w:rPr>
+          <w:b/>
+          <w:bCs/>
+        </w:rPr>
+      </w:pPr>
+      <w:r>
+        <w:rPr>
+          <w:b/>
+          <w:bCs/>
+        </w:rPr>
+        <w:lastRenderedPageBreak/>
+        <w:t xml:space="preserve">What is the difference between </w:t>
+      </w:r>
+      <w:proofErr w:type="spellStart"/>
+      <w:r>
+        <w:rPr>
+          <w:b/>
+          <w:bCs/>
+        </w:rPr>
+        <w:t>IApplicationBuilder.Use</w:t>
+      </w:r>
+      <w:proofErr w:type="spellEnd"/>
+      <w:r>
+        <w:rPr>
+          <w:b/>
+          <w:bCs/>
+        </w:rPr>
+        <w:t xml:space="preserve">() and </w:t>
+      </w:r>
+      <w:proofErr w:type="spellStart"/>
+      <w:r>
+        <w:rPr>
+          <w:b/>
+          <w:bCs/>
+        </w:rPr>
+        <w:t>IApplicationBuilder.Run</w:t>
+      </w:r>
+      <w:proofErr w:type="spellEnd"/>
+      <w:r>
+        <w:rPr>
+          <w:b/>
+          <w:bCs/>
+        </w:rPr>
+        <w:t>()?</w:t>
+      </w:r>
+    </w:p>
+    <w:p>
+      <w:r>
+        <w:t xml:space="preserve">We can use both the methods while defining application request pipeline. Both are used to add middleware delegates to the application request pipeline. The middleware that is added using </w:t>
+      </w:r>
+      <w:proofErr w:type="spellStart"/>
+      <w:r>
+        <w:t>IApplicationBuilder.Use</w:t>
+      </w:r>
+      <w:proofErr w:type="spellEnd"/>
+      <w:r>
+        <w:t xml:space="preserve">() may call the next middleware in the pipeline whereas the middleware that is added using the </w:t>
+      </w:r>
+      <w:proofErr w:type="spellStart"/>
+      <w:r>
+        <w:t>IApplicationBuilder.Run</w:t>
+      </w:r>
+      <w:proofErr w:type="spellEnd"/>
+      <w:r>
+        <w:t xml:space="preserve">() method never calls the subsequent middleware. After </w:t>
+      </w:r>
+      <w:proofErr w:type="spellStart"/>
+      <w:r>
+        <w:t>IApplicationBuilder.Run</w:t>
+      </w:r>
+      <w:proofErr w:type="spellEnd"/>
+      <w:r>
+        <w:t xml:space="preserve"> method, system stop adding middleware in the request pipeline.</w:t>
+      </w:r>
+    </w:p>
+    <w:p>
+      <w:r>
+        <w:t xml:space="preserve">The </w:t>
+      </w:r>
+      <w:proofErr w:type="spellStart"/>
+      <w:r>
+        <w:t>IApplicationBuilder.Run</w:t>
+      </w:r>
+      <w:proofErr w:type="spellEnd"/>
+      <w:r>
+        <w:t xml:space="preserve">() adds a terminating middleware; </w:t>
+      </w:r>
+      <w:proofErr w:type="gramStart"/>
+      <w:r>
+        <w:t>so</w:t>
+      </w:r>
+      <w:proofErr w:type="gramEnd"/>
+      <w:r>
+        <w:t xml:space="preserve"> no other middleware will run after the middleware added with </w:t>
+      </w:r>
+      <w:proofErr w:type="gramStart"/>
+      <w:r>
+        <w:t>Run(</w:t>
+      </w:r>
+      <w:proofErr w:type="gramEnd"/>
+      <w:r>
+        <w:t>).</w:t>
+      </w:r>
+    </w:p>
+    <w:p>
+      <w:pPr>
+        <w:rPr>
+          <w:b/>
+          <w:bCs/>
+        </w:rPr>
+      </w:pPr>
+      <w:r>
+        <w:rPr>
+          <w:b/>
+          <w:bCs/>
+        </w:rPr>
+        <w:t>What is the use of the "Map" extension while adding middleware to the ASP.NET Core pipeline?</w:t>
+      </w:r>
+    </w:p>
+    <w:p>
+      <w:r>
+        <w:t>It is used for branching the pipeline. It branches the ASP.NET Core pipeline based on request path matching. If the request path starts with the given path, middleware on to that branch will execute.</w:t>
+      </w:r>
+    </w:p>
+    <w:p>
+      <w:pPr>
+        <w:rPr>
+          <w:b/>
+          <w:bCs/>
+        </w:rPr>
+      </w:pPr>
+      <w:r>
+        <w:rPr>
+          <w:b/>
+          <w:bCs/>
+        </w:rPr>
+        <w:t>How do you create a custom middleware?</w:t>
+      </w:r>
+    </w:p>
+    <w:p>
+      <w:r>
+        <w:t xml:space="preserve">The custom middleware class can be used to separate the middleware code from the </w:t>
+      </w:r>
+      <w:proofErr w:type="spellStart"/>
+      <w:r>
+        <w:t>Program.cs</w:t>
+      </w:r>
+      <w:proofErr w:type="spellEnd"/>
+      <w:r>
+        <w:t xml:space="preserve"> (or </w:t>
+      </w:r>
+      <w:proofErr w:type="spellStart"/>
+      <w:r>
+        <w:t>Startup.cs</w:t>
+      </w:r>
+      <w:proofErr w:type="spellEnd"/>
+      <w:r>
+        <w:t xml:space="preserve"> in earlier versions).</w:t>
+      </w:r>
+    </w:p>
+    <w:p>
+      <w:r>
+        <w:t xml:space="preserve">You can create a custom middleware either by implementing </w:t>
+      </w:r>
+      <w:proofErr w:type="spellStart"/>
+      <w:r>
+        <w:t>IMiddleware</w:t>
+      </w:r>
+      <w:proofErr w:type="spellEnd"/>
+      <w:r>
+        <w:t xml:space="preserve"> interface or by using convention middleware</w:t>
+      </w:r>
+    </w:p>
+    <w:p/>
+    <w:p>
+      <w:r>
+        <w:rPr>
+          <w:b/>
+          <w:bCs/>
+        </w:rPr>
+        <w:t xml:space="preserve">Implementing </w:t>
+      </w:r>
+      <w:proofErr w:type="spellStart"/>
+      <w:r>
+        <w:rPr>
+          <w:b/>
+          <w:bCs/>
+        </w:rPr>
+        <w:t>IMiddleware</w:t>
+      </w:r>
+      <w:proofErr w:type="spellEnd"/>
+      <w:r>
+        <w:rPr>
+          <w:b/>
+          <w:bCs/>
+        </w:rPr>
+        <w:t>:</w:t>
+      </w:r>
+    </w:p>
+    <w:p>
+      <w:r>
+        <w:t xml:space="preserve">public class </w:t>
+      </w:r>
+      <w:proofErr w:type="spellStart"/>
+      <w:proofErr w:type="gramStart"/>
+      <w:r>
+        <w:t>MyCustomMiddleware</w:t>
+      </w:r>
+      <w:proofErr w:type="spellEnd"/>
+      <w:r>
+        <w:t xml:space="preserve"> :</w:t>
+      </w:r>
+      <w:proofErr w:type="gramEnd"/>
+      <w:r>
+        <w:t xml:space="preserve"> </w:t>
+      </w:r>
+      <w:proofErr w:type="spellStart"/>
+      <w:r>
+        <w:t>IMiddleware</w:t>
+      </w:r>
+      <w:proofErr w:type="spellEnd"/>
+    </w:p>
+    <w:p>
+      <w:r>
+        <w:t>{</w:t>
+      </w:r>
+    </w:p>
+    <w:p>
+      <w:r>
+        <w:t xml:space="preserve"> public async Task </w:t>
+      </w:r>
+      <w:proofErr w:type="spellStart"/>
+      <w:proofErr w:type="gramStart"/>
+      <w:r>
+        <w:t>InvokeAsync</w:t>
+      </w:r>
+      <w:proofErr w:type="spellEnd"/>
+      <w:r>
+        <w:t>(</w:t>
+      </w:r>
+      <w:proofErr w:type="spellStart"/>
+      <w:proofErr w:type="gramEnd"/>
+      <w:r>
+        <w:t>HttpContext</w:t>
+      </w:r>
+      <w:proofErr w:type="spellEnd"/>
+      <w:r>
+        <w:t xml:space="preserve"> context, </w:t>
+      </w:r>
+      <w:proofErr w:type="spellStart"/>
+      <w:r>
+        <w:t>RequestDelegate</w:t>
+      </w:r>
+      <w:proofErr w:type="spellEnd"/>
+      <w:r>
+        <w:t xml:space="preserve"> next)</w:t>
+      </w:r>
+    </w:p>
+    <w:p>
+      <w:r>
+        <w:t xml:space="preserve"> {</w:t>
+      </w:r>
+    </w:p>
+    <w:p>
+      <w:r>
+        <w:t xml:space="preserve">  //TO DO: before logic</w:t>
+      </w:r>
+    </w:p>
+    <w:p>
+      <w:r>
+        <w:t xml:space="preserve">  await next(context);</w:t>
+      </w:r>
+    </w:p>
+    <w:p>
+      <w:r>
+        <w:t xml:space="preserve">  //TO DO: after logic</w:t>
+      </w:r>
+    </w:p>
+    <w:p>
+      <w:r>
+        <w:t xml:space="preserve"> }</w:t>
+      </w:r>
+    </w:p>
+    <w:p>
+      <w:r>
+        <w:t>}</w:t>
+      </w:r>
+    </w:p>
+    <w:p/>
+    <w:p>
+      <w:r>
+        <w:rPr>
+          <w:b/>
+          <w:bCs/>
+        </w:rPr>
+        <w:lastRenderedPageBreak/>
+        <w:t>Convention Middleware:</w:t>
+      </w:r>
+    </w:p>
+    <w:p>
+      <w:r>
+        <w:t xml:space="preserve">public class </w:t>
+      </w:r>
+      <w:proofErr w:type="spellStart"/>
+      <w:r>
+        <w:t>MyCustomMiddleware</w:t>
+      </w:r>
+      <w:proofErr w:type="spellEnd"/>
+    </w:p>
+    <w:p>
+      <w:r>
+        <w:t>{</w:t>
+      </w:r>
+    </w:p>
+    <w:p>
+      <w:r>
+        <w:t xml:space="preserve"> private </w:t>
+      </w:r>
+      <w:proofErr w:type="spellStart"/>
+      <w:r>
+        <w:t>readonly</w:t>
+      </w:r>
+      <w:proofErr w:type="spellEnd"/>
+      <w:r>
+        <w:t xml:space="preserve"> </w:t>
+      </w:r>
+      <w:proofErr w:type="spellStart"/>
+      <w:r>
+        <w:t>RequestDelegate</w:t>
+      </w:r>
+      <w:proofErr w:type="spellEnd"/>
+      <w:r>
+        <w:t xml:space="preserve"> _next:</w:t>
+      </w:r>
+    </w:p>
+    <w:p>
+      <w:r>
+        <w:t xml:space="preserve"> public </w:t>
+      </w:r>
+      <w:proofErr w:type="spellStart"/>
+      <w:proofErr w:type="gramStart"/>
+      <w:r>
+        <w:t>MiddlewareClassName</w:t>
+      </w:r>
+      <w:proofErr w:type="spellEnd"/>
+      <w:r>
+        <w:t>(</w:t>
+      </w:r>
+      <w:proofErr w:type="spellStart"/>
+      <w:proofErr w:type="gramEnd"/>
+      <w:r>
+        <w:t>RequestDeletegate</w:t>
+      </w:r>
+      <w:proofErr w:type="spellEnd"/>
+      <w:r>
+        <w:t xml:space="preserve"> next)</w:t>
+      </w:r>
+    </w:p>
+    <w:p>
+      <w:r>
+        <w:t xml:space="preserve"> {</w:t>
+      </w:r>
+    </w:p>
+    <w:p>
+      <w:r>
+        <w:t xml:space="preserve"> }</w:t>
+      </w:r>
+    </w:p>
+    <w:p/>
+    <w:p>
+      <w:r>
+        <w:t xml:space="preserve"> public async Task </w:t>
+      </w:r>
+      <w:proofErr w:type="spellStart"/>
+      <w:proofErr w:type="gramStart"/>
+      <w:r>
+        <w:t>InvokeAsync</w:t>
+      </w:r>
+      <w:proofErr w:type="spellEnd"/>
+      <w:r>
+        <w:t>(</w:t>
+      </w:r>
+      <w:proofErr w:type="spellStart"/>
+      <w:proofErr w:type="gramEnd"/>
+      <w:r>
+        <w:t>HttpContext</w:t>
+      </w:r>
+      <w:proofErr w:type="spellEnd"/>
+      <w:r>
+        <w:t xml:space="preserve"> context)</w:t>
+      </w:r>
+    </w:p>
+    <w:p>
+      <w:r>
+        <w:t xml:space="preserve"> {</w:t>
+      </w:r>
+    </w:p>
+    <w:p>
+      <w:r>
+        <w:t xml:space="preserve">  //TO DO: before logic</w:t>
+      </w:r>
+    </w:p>
+    <w:p>
+      <w:r>
+        <w:t xml:space="preserve">  await _next(context);</w:t>
+      </w:r>
+    </w:p>
+    <w:p>
+      <w:r>
+        <w:t xml:space="preserve">  //TO DO: after logic</w:t>
+      </w:r>
+    </w:p>
+    <w:p>
+      <w:r>
+        <w:t xml:space="preserve"> }</w:t>
+      </w:r>
+    </w:p>
+    <w:p>
+      <w:r>
+        <w:t>}</w:t>
+      </w:r>
+    </w:p>
+    <w:p>
+      <w:r>
+        <w:br w:type="page"/>
+      </w:r>
+    </w:p>
+    <w:p/>
+    <w:p>
+      <w:pPr>
+        <w:rPr>
+          <w:b/>
+          <w:bCs/>
+        </w:rPr>
+      </w:pPr>
+      <w:r>
+        <w:rPr>
+          <w:b/>
+          <w:bCs/>
+        </w:rPr>
+        <w:t>What is the right order of middleware used in production-level applications?</w:t>
+      </w:r>
+    </w:p>
+    <w:p>
+      <w:r>
+        <w:t xml:space="preserve">You can see how, in a typical app, existing </w:t>
+      </w:r>
+      <w:proofErr w:type="spellStart"/>
+      <w:r>
+        <w:t>middlewares</w:t>
+      </w:r>
+      <w:proofErr w:type="spellEnd"/>
+      <w:r>
+        <w:t xml:space="preserve"> are ordered and where custom </w:t>
+      </w:r>
+      <w:proofErr w:type="spellStart"/>
+      <w:r>
+        <w:t>middlewares</w:t>
+      </w:r>
+      <w:proofErr w:type="spellEnd"/>
+      <w:r>
+        <w:t xml:space="preserve"> are added. You have full control over how to reorder existing </w:t>
+      </w:r>
+      <w:proofErr w:type="spellStart"/>
+      <w:r>
+        <w:t>middlewares</w:t>
+      </w:r>
+      <w:proofErr w:type="spellEnd"/>
+      <w:r>
+        <w:t xml:space="preserve"> or inject new custom </w:t>
+      </w:r>
+      <w:proofErr w:type="spellStart"/>
+      <w:r>
+        <w:t>middlewares</w:t>
+      </w:r>
+      <w:proofErr w:type="spellEnd"/>
+      <w:r>
+        <w:t xml:space="preserve"> as necessary for your scenarios.</w:t>
+      </w:r>
+    </w:p>
+    <w:p>
+      <w:r>
+        <w:drawing>
+          <wp:inline distT="0" distB="0" distL="0" distR="0" wp14:anchorId="6F2FF01C" wp14:editId="7DD33A07">
+            <wp:extent cx="5731510" cy="3162300"/>
+            <wp:effectExtent l="0" t="0" r="2540" b="0"/>
+            <wp:docPr id="1567349824" name="Picture 3"/>
+            <wp:cNvGraphicFramePr>
+              <a:graphicFrameLocks xmlns:a="http://schemas.openxmlformats.org/drawingml/2006/main" noChangeAspect="1"/>
+            </wp:cNvGraphicFramePr>
+            <a:graphic xmlns:a="http://schemas.openxmlformats.org/drawingml/2006/main">
+              <a:graphicData uri="http://schemas.openxmlformats.org/drawingml/2006/picture">
+                <pic:pic xmlns:pic="http://schemas.openxmlformats.org/drawingml/2006/picture">
+                  <pic:nvPicPr>
+                    <pic:cNvPr id="0" name="Picture 12"/>
+                    <pic:cNvPicPr>
+                      <a:picLocks noChangeAspect="1" noChangeArrowheads="1"/>
+                    </pic:cNvPicPr>
+                  </pic:nvPicPr>
+                  <pic:blipFill>
+                    <a:blip r:embed="rId6">
+                      <a:extLst>
+                        <a:ext uri="{28A0092B-C50C-407E-A947-70E740481C1C}">
+                          <a14:useLocalDpi xmlns:a14="http://schemas.microsoft.com/office/drawing/2010/main" val="0"/>
+                        </a:ext>
+                      </a:extLst>
+                    </a:blip>
+                    <a:srcRect/>
+                    <a:stretch>
+                      <a:fillRect/>
+                    </a:stretch>
+                  </pic:blipFill>
+                  <pic:spPr bwMode="auto">
+                    <a:xfrm>
+                      <a:off x="0" y="0"/>
+                      <a:ext cx="5731510" cy="3162300"/>
+                    </a:xfrm>
+                    <a:prstGeom prst="rect">
+                      <a:avLst/>
+                    </a:prstGeom>
+                    <a:noFill/>
+                    <a:ln>
+                      <a:noFill/>
+                    </a:ln>
+                  </pic:spPr>
+                </pic:pic>
+              </a:graphicData>
+            </a:graphic>
+          </wp:inline>
+        </w:drawing>
+      </w:r>
+    </w:p>
+    <w:p/>
     <w:sectPr>
       <w:pgSz w:w="11906" w:h="16838"/>
       <w:pgMar w:top="1440" w:right="1440" w:bottom="1440" w:left="1440" w:header="708" w:footer="708" w:gutter="0"/>
@@ -2283,6 +2930,155 @@
     </w:lvl>
   </w:abstractNum>
   <w:abstractNum w:abstractNumId="1" w15:restartNumberingAfterBreak="0">
+    <w:nsid w:val="1F9D1496"/>
+    <w:multiLevelType w:val="multilevel"/>
+    <w:tmpl w:val="E34C9AD0"/>
+    <w:lvl w:ilvl="0">
+      <w:start w:val="1"/>
+      <w:numFmt w:val="bullet"/>
+      <w:lvlText w:val=""/>
+      <w:lvlJc w:val="left"/>
+      <w:pPr>
+        <w:tabs>
+          <w:tab w:val="num" w:pos="720"/>
+        </w:tabs>
+        <w:ind w:left="720" w:hanging="360"/>
+      </w:pPr>
+      <w:rPr>
+        <w:rFonts w:ascii="Symbol" w:hAnsi="Symbol" w:hint="default"/>
+        <w:sz w:val="20"/>
+      </w:rPr>
+    </w:lvl>
+    <w:lvl w:ilvl="1" w:tentative="1">
+      <w:start w:val="1"/>
+      <w:numFmt w:val="bullet"/>
+      <w:lvlText w:val="o"/>
+      <w:lvlJc w:val="left"/>
+      <w:pPr>
+        <w:tabs>
+          <w:tab w:val="num" w:pos="1440"/>
+        </w:tabs>
+        <w:ind w:left="1440" w:hanging="360"/>
+      </w:pPr>
+      <w:rPr>
+        <w:rFonts w:ascii="Courier New" w:hAnsi="Courier New" w:hint="default"/>
+        <w:sz w:val="20"/>
+      </w:rPr>
+    </w:lvl>
+    <w:lvl w:ilvl="2" w:tentative="1">
+      <w:start w:val="1"/>
+      <w:numFmt w:val="bullet"/>
+      <w:lvlText w:val=""/>
+      <w:lvlJc w:val="left"/>
+      <w:pPr>
+        <w:tabs>
+          <w:tab w:val="num" w:pos="2160"/>
+        </w:tabs>
+        <w:ind w:left="2160" w:hanging="360"/>
+      </w:pPr>
+      <w:rPr>
+        <w:rFonts w:ascii="Wingdings" w:hAnsi="Wingdings" w:hint="default"/>
+        <w:sz w:val="20"/>
+      </w:rPr>
+    </w:lvl>
+    <w:lvl w:ilvl="3" w:tentative="1">
+      <w:start w:val="1"/>
+      <w:numFmt w:val="bullet"/>
+      <w:lvlText w:val=""/>
+      <w:lvlJc w:val="left"/>
+      <w:pPr>
+        <w:tabs>
+          <w:tab w:val="num" w:pos="2880"/>
+        </w:tabs>
+        <w:ind w:left="2880" w:hanging="360"/>
+      </w:pPr>
+      <w:rPr>
+        <w:rFonts w:ascii="Wingdings" w:hAnsi="Wingdings" w:hint="default"/>
+        <w:sz w:val="20"/>
+      </w:rPr>
+    </w:lvl>
+    <w:lvl w:ilvl="4" w:tentative="1">
+      <w:start w:val="1"/>
+      <w:numFmt w:val="bullet"/>
+      <w:lvlText w:val=""/>
+      <w:lvlJc w:val="left"/>
+      <w:pPr>
+        <w:tabs>
+          <w:tab w:val="num" w:pos="3600"/>
+        </w:tabs>
+        <w:ind w:left="3600" w:hanging="360"/>
+      </w:pPr>
+      <w:rPr>
+        <w:rFonts w:ascii="Wingdings" w:hAnsi="Wingdings" w:hint="default"/>
+        <w:sz w:val="20"/>
+      </w:rPr>
+    </w:lvl>
+    <w:lvl w:ilvl="5" w:tentative="1">
+      <w:start w:val="1"/>
+      <w:numFmt w:val="bullet"/>
+      <w:lvlText w:val=""/>
+      <w:lvlJc w:val="left"/>
+      <w:pPr>
+        <w:tabs>
+          <w:tab w:val="num" w:pos="4320"/>
+        </w:tabs>
+        <w:ind w:left="4320" w:hanging="360"/>
+      </w:pPr>
+      <w:rPr>
+        <w:rFonts w:ascii="Wingdings" w:hAnsi="Wingdings" w:hint="default"/>
+        <w:sz w:val="20"/>
+      </w:rPr>
+    </w:lvl>
+    <w:lvl w:ilvl="6" w:tentative="1">
+      <w:start w:val="1"/>
+      <w:numFmt w:val="bullet"/>
+      <w:lvlText w:val=""/>
+      <w:lvlJc w:val="left"/>
+      <w:pPr>
+        <w:tabs>
+          <w:tab w:val="num" w:pos="5040"/>
+        </w:tabs>
+        <w:ind w:left="5040" w:hanging="360"/>
+      </w:pPr>
+      <w:rPr>
+        <w:rFonts w:ascii="Wingdings" w:hAnsi="Wingdings" w:hint="default"/>
+        <w:sz w:val="20"/>
+      </w:rPr>
+    </w:lvl>
+    <w:lvl w:ilvl="7" w:tentative="1">
+      <w:start w:val="1"/>
+      <w:numFmt w:val="bullet"/>
+      <w:lvlText w:val=""/>
+      <w:lvlJc w:val="left"/>
+      <w:pPr>
+        <w:tabs>
+          <w:tab w:val="num" w:pos="5760"/>
+        </w:tabs>
+        <w:ind w:left="5760" w:hanging="360"/>
+      </w:pPr>
+      <w:rPr>
+        <w:rFonts w:ascii="Wingdings" w:hAnsi="Wingdings" w:hint="default"/>
+        <w:sz w:val="20"/>
+      </w:rPr>
+    </w:lvl>
+    <w:lvl w:ilvl="8" w:tentative="1">
+      <w:start w:val="1"/>
+      <w:numFmt w:val="bullet"/>
+      <w:lvlText w:val=""/>
+      <w:lvlJc w:val="left"/>
+      <w:pPr>
+        <w:tabs>
+          <w:tab w:val="num" w:pos="6480"/>
+        </w:tabs>
+        <w:ind w:left="6480" w:hanging="360"/>
+      </w:pPr>
+      <w:rPr>
+        <w:rFonts w:ascii="Wingdings" w:hAnsi="Wingdings" w:hint="default"/>
+        <w:sz w:val="20"/>
+      </w:rPr>
+    </w:lvl>
+  </w:abstractNum>
+  <w:abstractNum w:abstractNumId="2" w15:restartNumberingAfterBreak="0">
     <w:nsid w:val="26984D7C"/>
     <w:multiLevelType w:val="multilevel"/>
     <w:tmpl w:val="968AAD84"/>
@@ -2431,7 +3227,7 @@
       </w:rPr>
     </w:lvl>
   </w:abstractNum>
-  <w:abstractNum w:abstractNumId="2" w15:restartNumberingAfterBreak="0">
+  <w:abstractNum w:abstractNumId="3" w15:restartNumberingAfterBreak="0">
     <w:nsid w:val="2DEF68F5"/>
     <w:multiLevelType w:val="multilevel"/>
     <w:tmpl w:val="8408AD44"/>
@@ -2580,7 +3376,7 @@
       </w:rPr>
     </w:lvl>
   </w:abstractNum>
-  <w:abstractNum w:abstractNumId="3" w15:restartNumberingAfterBreak="0">
+  <w:abstractNum w:abstractNumId="4" w15:restartNumberingAfterBreak="0">
     <w:nsid w:val="42A749F2"/>
     <w:multiLevelType w:val="multilevel"/>
     <w:tmpl w:val="2582452C"/>
@@ -2729,7 +3525,7 @@
       </w:rPr>
     </w:lvl>
   </w:abstractNum>
-  <w:abstractNum w:abstractNumId="4" w15:restartNumberingAfterBreak="0">
+  <w:abstractNum w:abstractNumId="5" w15:restartNumberingAfterBreak="0">
     <w:nsid w:val="45FF13F3"/>
     <w:multiLevelType w:val="multilevel"/>
     <w:tmpl w:val="05F04692"/>
@@ -2878,7 +3674,7 @@
       </w:rPr>
     </w:lvl>
   </w:abstractNum>
-  <w:abstractNum w:abstractNumId="5" w15:restartNumberingAfterBreak="0">
+  <w:abstractNum w:abstractNumId="6" w15:restartNumberingAfterBreak="0">
     <w:nsid w:val="4EE14A73"/>
     <w:multiLevelType w:val="multilevel"/>
     <w:tmpl w:val="D592C20E"/>
@@ -3027,7 +3823,7 @@
       </w:rPr>
     </w:lvl>
   </w:abstractNum>
-  <w:abstractNum w:abstractNumId="6" w15:restartNumberingAfterBreak="0">
+  <w:abstractNum w:abstractNumId="7" w15:restartNumberingAfterBreak="0">
     <w:nsid w:val="56037C5C"/>
     <w:multiLevelType w:val="multilevel"/>
     <w:tmpl w:val="2FCE805C"/>
@@ -3176,7 +3972,7 @@
       </w:rPr>
     </w:lvl>
   </w:abstractNum>
-  <w:abstractNum w:abstractNumId="7" w15:restartNumberingAfterBreak="0">
+  <w:abstractNum w:abstractNumId="8" w15:restartNumberingAfterBreak="0">
     <w:nsid w:val="573B35BC"/>
     <w:multiLevelType w:val="multilevel"/>
     <w:tmpl w:val="5E50B610"/>
@@ -3325,7 +4121,7 @@
       </w:rPr>
     </w:lvl>
   </w:abstractNum>
-  <w:abstractNum w:abstractNumId="8" w15:restartNumberingAfterBreak="0">
+  <w:abstractNum w:abstractNumId="9" w15:restartNumberingAfterBreak="0">
     <w:nsid w:val="653F6340"/>
     <w:multiLevelType w:val="multilevel"/>
     <w:tmpl w:val="C064754E"/>
@@ -3474,7 +4270,7 @@
       </w:rPr>
     </w:lvl>
   </w:abstractNum>
-  <w:abstractNum w:abstractNumId="9" w15:restartNumberingAfterBreak="0">
+  <w:abstractNum w:abstractNumId="10" w15:restartNumberingAfterBreak="0">
     <w:nsid w:val="6F986AE1"/>
     <w:multiLevelType w:val="multilevel"/>
     <w:tmpl w:val="02A60430"/>
@@ -3623,7 +4419,7 @@
       </w:rPr>
     </w:lvl>
   </w:abstractNum>
-  <w:abstractNum w:abstractNumId="10" w15:restartNumberingAfterBreak="0">
+  <w:abstractNum w:abstractNumId="11" w15:restartNumberingAfterBreak="0">
     <w:nsid w:val="78F1026B"/>
     <w:multiLevelType w:val="multilevel"/>
     <w:tmpl w:val="F1B8AEBE"/>
@@ -3773,37 +4569,40 @@
     </w:lvl>
   </w:abstractNum>
   <w:num w:numId="1" w16cid:durableId="726294876">
-    <w:abstractNumId w:val="1"/>
+    <w:abstractNumId w:val="2"/>
   </w:num>
   <w:num w:numId="2" w16cid:durableId="1836262791">
-    <w:abstractNumId w:val="4"/>
+    <w:abstractNumId w:val="5"/>
   </w:num>
   <w:num w:numId="3" w16cid:durableId="1193686078">
-    <w:abstractNumId w:val="8"/>
+    <w:abstractNumId w:val="9"/>
   </w:num>
   <w:num w:numId="4" w16cid:durableId="837354788">
-    <w:abstractNumId w:val="10"/>
+    <w:abstractNumId w:val="11"/>
   </w:num>
   <w:num w:numId="5" w16cid:durableId="390276228">
-    <w:abstractNumId w:val="5"/>
+    <w:abstractNumId w:val="6"/>
   </w:num>
   <w:num w:numId="6" w16cid:durableId="990256204">
     <w:abstractNumId w:val="0"/>
   </w:num>
   <w:num w:numId="7" w16cid:durableId="2101171601">
+    <w:abstractNumId w:val="4"/>
+  </w:num>
+  <w:num w:numId="8" w16cid:durableId="257711954">
+    <w:abstractNumId w:val="10"/>
+  </w:num>
+  <w:num w:numId="9" w16cid:durableId="1747072058">
+    <w:abstractNumId w:val="7"/>
+  </w:num>
+  <w:num w:numId="10" w16cid:durableId="303118203">
+    <w:abstractNumId w:val="8"/>
+  </w:num>
+  <w:num w:numId="11" w16cid:durableId="1018046226">
     <w:abstractNumId w:val="3"/>
   </w:num>
-  <w:num w:numId="8" w16cid:durableId="257711954">
-    <w:abstractNumId w:val="9"/>
-  </w:num>
-  <w:num w:numId="9" w16cid:durableId="1747072058">
-    <w:abstractNumId w:val="6"/>
-  </w:num>
-  <w:num w:numId="10" w16cid:durableId="303118203">
-    <w:abstractNumId w:val="7"/>
-  </w:num>
-  <w:num w:numId="11" w16cid:durableId="1018046226">
-    <w:abstractNumId w:val="2"/>
+  <w:num w:numId="12" w16cid:durableId="1273972987">
+    <w:abstractNumId w:val="1"/>
   </w:num>
 </w:numbering>
 </file>

</xml_diff>